<commit_message>
raw edition came out !! ahaaa
</commit_message>
<xml_diff>
--- a/offlinetool/offlineprocess/document.docx
+++ b/offlinetool/offlineprocess/document.docx
@@ -13,8 +13,16 @@
         <w:rPr>
           <w:rFonts w:hint="eastAsia"/>
         </w:rPr>
-        <w:t>Extract Keyframe</w:t>
-      </w:r>
+        <w:t xml:space="preserve">Extract </w:t>
+      </w:r>
+      <w:proofErr w:type="spellStart"/>
+      <w:r>
+        <w:rPr>
+          <w:rFonts w:hint="eastAsia"/>
+        </w:rPr>
+        <w:t>Keyframe</w:t>
+      </w:r>
+      <w:proofErr w:type="spellEnd"/>
     </w:p>
     <w:p>
       <w:r>
@@ -23,6 +31,7 @@
         </w:rPr>
         <w:t>方法：</w:t>
       </w:r>
+      <w:proofErr w:type="spellStart"/>
       <w:r>
         <w:t>E</w:t>
       </w:r>
@@ -32,11 +41,13 @@
         </w:rPr>
         <w:t>xtractEach</w:t>
       </w:r>
+      <w:proofErr w:type="spellEnd"/>
     </w:p>
     <w:p>
       <w:pPr>
         <w:ind w:firstLine="420"/>
       </w:pPr>
+      <w:proofErr w:type="spellStart"/>
       <w:r>
         <w:t>E</w:t>
       </w:r>
@@ -46,6 +57,7 @@
         </w:rPr>
         <w:t>xtractAll</w:t>
       </w:r>
+      <w:proofErr w:type="spellEnd"/>
     </w:p>
     <w:p/>
     <w:p>
@@ -66,11 +78,6 @@
     </w:p>
     <w:p/>
     <w:p>
-      <w:pPr>
-        <w:rPr>
-          <w:rFonts w:hint="eastAsia"/>
-        </w:rPr>
-      </w:pPr>
       <w:r>
         <w:rPr>
           <w:rFonts w:hint="eastAsia"/>
@@ -109,11 +116,6 @@
       </w:r>
     </w:p>
     <w:p>
-      <w:pPr>
-        <w:rPr>
-          <w:rFonts w:hint="eastAsia"/>
-        </w:rPr>
-      </w:pPr>
       <w:r>
         <w:rPr>
           <w:rFonts w:hint="eastAsia"/>
@@ -125,13 +127,25 @@
       <w:pPr>
         <w:ind w:left="840" w:firstLine="420"/>
       </w:pPr>
-      <w:bookmarkStart w:id="0" w:name="_GoBack"/>
-      <w:bookmarkEnd w:id="0"/>
-      <w:r>
-        <w:rPr>
-          <w:rFonts w:hint="eastAsia"/>
-        </w:rPr>
-        <w:t>现在决定选文件方案</w:t>
+      <w:r>
+        <w:rPr>
+          <w:rFonts w:hint="eastAsia"/>
+        </w:rPr>
+        <w:t>现在决定</w:t>
+      </w:r>
+      <w:proofErr w:type="gramStart"/>
+      <w:r>
+        <w:rPr>
+          <w:rFonts w:hint="eastAsia"/>
+        </w:rPr>
+        <w:t>选文件</w:t>
+      </w:r>
+      <w:proofErr w:type="gramEnd"/>
+      <w:r>
+        <w:rPr>
+          <w:rFonts w:hint="eastAsia"/>
+        </w:rPr>
+        <w:t>方案</w:t>
       </w:r>
     </w:p>
     <w:p>
@@ -141,8 +155,8 @@
         </w:rPr>
         <w:drawing>
           <wp:inline distT="0" distB="0" distL="0" distR="0" wp14:anchorId="22982C63" wp14:editId="1AE4CCE0">
-            <wp:extent cx="4476750" cy="3248025"/>
-            <wp:effectExtent l="0" t="0" r="0" b="9525"/>
+            <wp:extent cx="3743325" cy="2715901"/>
+            <wp:effectExtent l="0" t="0" r="0" b="8255"/>
             <wp:docPr id="1" name="图片 1" descr="C:\Users\apple\AppData\Roaming\Fetion\temp\2b7dca401a95ddb1a5e68e9345920fd1.png"/>
             <wp:cNvGraphicFramePr>
               <a:graphicFrameLocks xmlns:a="http://schemas.openxmlformats.org/drawingml/2006/main" noChangeAspect="1"/>
@@ -157,7 +171,7 @@
                     </pic:cNvPicPr>
                   </pic:nvPicPr>
                   <pic:blipFill>
-                    <a:blip r:embed="rId5">
+                    <a:blip r:embed="rId6">
                       <a:extLst>
                         <a:ext uri="{28A0092B-C50C-407E-A947-70E740481C1C}">
                           <a14:useLocalDpi xmlns:a14="http://schemas.microsoft.com/office/drawing/2010/main" val="0"/>
@@ -172,7 +186,7 @@
                   <pic:spPr bwMode="auto">
                     <a:xfrm>
                       <a:off x="0" y="0"/>
-                      <a:ext cx="4476750" cy="3248025"/>
+                      <a:ext cx="3744974" cy="2717097"/>
                     </a:xfrm>
                     <a:prstGeom prst="rect">
                       <a:avLst/>
@@ -189,6 +203,1346 @@
         </w:drawing>
       </w:r>
     </w:p>
+    <w:p/>
+    <w:p/>
+    <w:p>
+      <w:r>
+        <w:rPr>
+          <w:rFonts w:hint="eastAsia"/>
+        </w:rPr>
+        <w:t>2013</w:t>
+      </w:r>
+      <w:r>
+        <w:rPr>
+          <w:rFonts w:hint="eastAsia"/>
+        </w:rPr>
+        <w:t>年</w:t>
+      </w:r>
+      <w:r>
+        <w:rPr>
+          <w:rFonts w:hint="eastAsia"/>
+        </w:rPr>
+        <w:t>1</w:t>
+      </w:r>
+      <w:r>
+        <w:rPr>
+          <w:rFonts w:hint="eastAsia"/>
+        </w:rPr>
+        <w:t>月</w:t>
+      </w:r>
+      <w:r>
+        <w:rPr>
+          <w:rFonts w:hint="eastAsia"/>
+        </w:rPr>
+        <w:t>6</w:t>
+      </w:r>
+      <w:r>
+        <w:rPr>
+          <w:rFonts w:hint="eastAsia"/>
+        </w:rPr>
+        <w:t>日星期日</w:t>
+      </w:r>
+    </w:p>
+    <w:p>
+      <w:r>
+        <w:rPr>
+          <w:rFonts w:hint="eastAsia"/>
+        </w:rPr>
+        <w:t>现在有</w:t>
+      </w:r>
+      <w:r>
+        <w:rPr>
+          <w:rFonts w:hint="eastAsia"/>
+        </w:rPr>
+        <w:t>bug,</w:t>
+      </w:r>
+      <w:r>
+        <w:rPr>
+          <w:rFonts w:hint="eastAsia"/>
+        </w:rPr>
+        <w:t>就是停止后再执行</w:t>
+      </w:r>
+    </w:p>
+    <w:p>
+      <w:r>
+        <w:rPr>
+          <w:rFonts w:hint="eastAsia"/>
+        </w:rPr>
+        <w:t>考虑：像</w:t>
+      </w:r>
+      <w:proofErr w:type="spellStart"/>
+      <w:r>
+        <w:rPr>
+          <w:rFonts w:hint="eastAsia"/>
+        </w:rPr>
+        <w:t>Lewo</w:t>
+      </w:r>
+      <w:proofErr w:type="spellEnd"/>
+      <w:r>
+        <w:rPr>
+          <w:rFonts w:hint="eastAsia"/>
+        </w:rPr>
+        <w:t>软件那样，只做取消按钮，不用再继续的那种</w:t>
+      </w:r>
+    </w:p>
+    <w:p>
+      <w:pPr>
+        <w:widowControl/>
+        <w:jc w:val="left"/>
+        <w:rPr>
+          <w:rFonts w:ascii="宋体" w:eastAsia="宋体" w:hAnsi="宋体" w:cs="宋体"/>
+          <w:kern w:val="0"/>
+          <w:sz w:val="24"/>
+          <w:szCs w:val="24"/>
+        </w:rPr>
+      </w:pPr>
+      <w:r>
+        <w:rPr>
+          <w:rFonts w:ascii="宋体" w:eastAsia="宋体" w:hAnsi="宋体" w:cs="宋体"/>
+          <w:noProof/>
+          <w:kern w:val="0"/>
+          <w:sz w:val="24"/>
+          <w:szCs w:val="24"/>
+        </w:rPr>
+        <w:drawing>
+          <wp:inline distT="0" distB="0" distL="0" distR="0">
+            <wp:extent cx="3790950" cy="2751902"/>
+            <wp:effectExtent l="0" t="0" r="0" b="0"/>
+            <wp:docPr id="2" name="图片 2" descr="C:\Users\apple\AppData\Roaming\Tencent\Users\873696670\QQ\WinTemp\RichOle\7`UT`G]D@80)ZNYD5{BXS9S.jpg"/>
+            <wp:cNvGraphicFramePr>
+              <a:graphicFrameLocks xmlns:a="http://schemas.openxmlformats.org/drawingml/2006/main" noChangeAspect="1"/>
+            </wp:cNvGraphicFramePr>
+            <a:graphic xmlns:a="http://schemas.openxmlformats.org/drawingml/2006/main">
+              <a:graphicData uri="http://schemas.openxmlformats.org/drawingml/2006/picture">
+                <pic:pic xmlns:pic="http://schemas.openxmlformats.org/drawingml/2006/picture">
+                  <pic:nvPicPr>
+                    <pic:cNvPr id="0" name="Picture 1" descr="C:\Users\apple\AppData\Roaming\Tencent\Users\873696670\QQ\WinTemp\RichOle\7`UT`G]D@80)ZNYD5{BXS9S.jpg"/>
+                    <pic:cNvPicPr>
+                      <a:picLocks noChangeAspect="1" noChangeArrowheads="1"/>
+                    </pic:cNvPicPr>
+                  </pic:nvPicPr>
+                  <pic:blipFill>
+                    <a:blip r:embed="rId7">
+                      <a:extLst>
+                        <a:ext uri="{28A0092B-C50C-407E-A947-70E740481C1C}">
+                          <a14:useLocalDpi xmlns:a14="http://schemas.microsoft.com/office/drawing/2010/main" val="0"/>
+                        </a:ext>
+                      </a:extLst>
+                    </a:blip>
+                    <a:srcRect/>
+                    <a:stretch>
+                      <a:fillRect/>
+                    </a:stretch>
+                  </pic:blipFill>
+                  <pic:spPr bwMode="auto">
+                    <a:xfrm>
+                      <a:off x="0" y="0"/>
+                      <a:ext cx="3790950" cy="2751902"/>
+                    </a:xfrm>
+                    <a:prstGeom prst="rect">
+                      <a:avLst/>
+                    </a:prstGeom>
+                    <a:noFill/>
+                    <a:ln>
+                      <a:noFill/>
+                    </a:ln>
+                  </pic:spPr>
+                </pic:pic>
+              </a:graphicData>
+            </a:graphic>
+          </wp:inline>
+        </w:drawing>
+      </w:r>
+    </w:p>
+    <w:p/>
+    <w:p>
+      <w:r>
+        <w:rPr>
+          <w:rFonts w:hint="eastAsia"/>
+        </w:rPr>
+        <w:lastRenderedPageBreak/>
+        <w:t>2013</w:t>
+      </w:r>
+      <w:r>
+        <w:rPr>
+          <w:rFonts w:hint="eastAsia"/>
+        </w:rPr>
+        <w:t>年</w:t>
+      </w:r>
+      <w:r>
+        <w:rPr>
+          <w:rFonts w:hint="eastAsia"/>
+        </w:rPr>
+        <w:t>1</w:t>
+      </w:r>
+      <w:r>
+        <w:rPr>
+          <w:rFonts w:hint="eastAsia"/>
+        </w:rPr>
+        <w:t>月</w:t>
+      </w:r>
+      <w:r>
+        <w:rPr>
+          <w:rFonts w:hint="eastAsia"/>
+        </w:rPr>
+        <w:t>7</w:t>
+      </w:r>
+      <w:r>
+        <w:rPr>
+          <w:rFonts w:hint="eastAsia"/>
+        </w:rPr>
+        <w:t>日星期一</w:t>
+      </w:r>
+    </w:p>
+    <w:p/>
+    <w:p>
+      <w:r>
+        <w:rPr>
+          <w:rFonts w:hint="eastAsia"/>
+        </w:rPr>
+        <w:t>使用</w:t>
+      </w:r>
+      <w:r>
+        <w:rPr>
+          <w:rFonts w:hint="eastAsia"/>
+        </w:rPr>
+        <w:t>exe4j</w:t>
+      </w:r>
+      <w:r>
+        <w:rPr>
+          <w:rFonts w:hint="eastAsia"/>
+        </w:rPr>
+        <w:t>工具将</w:t>
+      </w:r>
+      <w:r>
+        <w:rPr>
+          <w:rFonts w:hint="eastAsia"/>
+        </w:rPr>
+        <w:t>java</w:t>
+      </w:r>
+      <w:r>
+        <w:rPr>
+          <w:rFonts w:hint="eastAsia"/>
+        </w:rPr>
+        <w:t>程序导成</w:t>
+      </w:r>
+      <w:r>
+        <w:rPr>
+          <w:rFonts w:hint="eastAsia"/>
+        </w:rPr>
+        <w:t>exe</w:t>
+      </w:r>
+      <w:r>
+        <w:rPr>
+          <w:rFonts w:hint="eastAsia"/>
+        </w:rPr>
+        <w:t>格式，并且还自选了一个漂亮的</w:t>
+      </w:r>
+      <w:r>
+        <w:rPr>
+          <w:rFonts w:hint="eastAsia"/>
+        </w:rPr>
+        <w:t>icon</w:t>
+      </w:r>
+    </w:p>
+    <w:p/>
+    <w:p>
+      <w:r>
+        <w:rPr>
+          <w:rFonts w:hint="eastAsia"/>
+        </w:rPr>
+        <w:t>2013</w:t>
+      </w:r>
+      <w:r>
+        <w:rPr>
+          <w:rFonts w:hint="eastAsia"/>
+        </w:rPr>
+        <w:t>年</w:t>
+      </w:r>
+      <w:r>
+        <w:rPr>
+          <w:rFonts w:hint="eastAsia"/>
+        </w:rPr>
+        <w:t>1</w:t>
+      </w:r>
+      <w:r>
+        <w:rPr>
+          <w:rFonts w:hint="eastAsia"/>
+        </w:rPr>
+        <w:t>月</w:t>
+      </w:r>
+      <w:r>
+        <w:rPr>
+          <w:rFonts w:hint="eastAsia"/>
+        </w:rPr>
+        <w:t>8</w:t>
+      </w:r>
+      <w:r>
+        <w:rPr>
+          <w:rFonts w:hint="eastAsia"/>
+        </w:rPr>
+        <w:t>日星期二</w:t>
+      </w:r>
+    </w:p>
+    <w:p>
+      <w:pPr>
+        <w:pStyle w:val="a5"/>
+        <w:numPr>
+          <w:ilvl w:val="0"/>
+          <w:numId w:val="1"/>
+        </w:numPr>
+        <w:ind w:firstLineChars="0"/>
+      </w:pPr>
+      <w:r>
+        <w:rPr>
+          <w:rFonts w:hint="eastAsia"/>
+        </w:rPr>
+        <w:t>修改了</w:t>
+      </w:r>
+      <w:r>
+        <w:rPr>
+          <w:rFonts w:hint="eastAsia"/>
+        </w:rPr>
+        <w:t>extract</w:t>
+      </w:r>
+      <w:r>
+        <w:rPr>
+          <w:rFonts w:hint="eastAsia"/>
+        </w:rPr>
+        <w:t>程序，使得输出的格式转变为：</w:t>
+      </w:r>
+    </w:p>
+    <w:p>
+      <w:pPr>
+        <w:rPr>
+          <w:rFonts w:ascii="宋体" w:eastAsia="宋体" w:hAnsi="宋体" w:cs="宋体"/>
+          <w:kern w:val="0"/>
+          <w:sz w:val="24"/>
+          <w:szCs w:val="24"/>
+        </w:rPr>
+      </w:pPr>
+      <w:r>
+        <w:rPr>
+          <w:rFonts w:ascii="宋体" w:eastAsia="宋体" w:hAnsi="宋体" w:cs="宋体"/>
+          <w:noProof/>
+          <w:kern w:val="0"/>
+          <w:sz w:val="24"/>
+          <w:szCs w:val="24"/>
+        </w:rPr>
+        <w:drawing>
+          <wp:inline distT="0" distB="0" distL="0" distR="0">
+            <wp:extent cx="2600325" cy="1590675"/>
+            <wp:effectExtent l="0" t="0" r="9525" b="9525"/>
+            <wp:docPr id="3" name="图片 3" descr="C:\Users\apple\AppData\Roaming\Tencent\Users\873696670\QQ\WinTemp\RichOle\]ERI0]~D(TP])MJ}[B{0VDY.jpg"/>
+            <wp:cNvGraphicFramePr>
+              <a:graphicFrameLocks xmlns:a="http://schemas.openxmlformats.org/drawingml/2006/main" noChangeAspect="1"/>
+            </wp:cNvGraphicFramePr>
+            <a:graphic xmlns:a="http://schemas.openxmlformats.org/drawingml/2006/main">
+              <a:graphicData uri="http://schemas.openxmlformats.org/drawingml/2006/picture">
+                <pic:pic xmlns:pic="http://schemas.openxmlformats.org/drawingml/2006/picture">
+                  <pic:nvPicPr>
+                    <pic:cNvPr id="0" name="Picture 1" descr="C:\Users\apple\AppData\Roaming\Tencent\Users\873696670\QQ\WinTemp\RichOle\]ERI0]~D(TP])MJ}[B{0VDY.jpg"/>
+                    <pic:cNvPicPr>
+                      <a:picLocks noChangeAspect="1" noChangeArrowheads="1"/>
+                    </pic:cNvPicPr>
+                  </pic:nvPicPr>
+                  <pic:blipFill>
+                    <a:blip r:embed="rId8">
+                      <a:extLst>
+                        <a:ext uri="{28A0092B-C50C-407E-A947-70E740481C1C}">
+                          <a14:useLocalDpi xmlns:a14="http://schemas.microsoft.com/office/drawing/2010/main" val="0"/>
+                        </a:ext>
+                      </a:extLst>
+                    </a:blip>
+                    <a:srcRect/>
+                    <a:stretch>
+                      <a:fillRect/>
+                    </a:stretch>
+                  </pic:blipFill>
+                  <pic:spPr bwMode="auto">
+                    <a:xfrm>
+                      <a:off x="0" y="0"/>
+                      <a:ext cx="2600325" cy="1590675"/>
+                    </a:xfrm>
+                    <a:prstGeom prst="rect">
+                      <a:avLst/>
+                    </a:prstGeom>
+                    <a:noFill/>
+                    <a:ln>
+                      <a:noFill/>
+                    </a:ln>
+                  </pic:spPr>
+                </pic:pic>
+              </a:graphicData>
+            </a:graphic>
+          </wp:inline>
+        </w:drawing>
+      </w:r>
+    </w:p>
+    <w:p>
+      <w:r>
+        <w:t>F</w:t>
+      </w:r>
+      <w:r>
+        <w:rPr>
+          <w:rFonts w:hint="eastAsia"/>
+        </w:rPr>
+        <w:t>rames</w:t>
+      </w:r>
+      <w:r>
+        <w:rPr>
+          <w:rFonts w:hint="eastAsia"/>
+        </w:rPr>
+        <w:t>下面是文件夹名</w:t>
+      </w:r>
+      <w:r>
+        <w:rPr>
+          <w:rFonts w:hint="eastAsia"/>
+        </w:rPr>
+        <w:t>-&gt;pictures.</w:t>
+      </w:r>
+      <w:proofErr w:type="gramStart"/>
+      <w:r>
+        <w:rPr>
+          <w:rFonts w:hint="eastAsia"/>
+        </w:rPr>
+        <w:t>jpg</w:t>
+      </w:r>
+      <w:proofErr w:type="gramEnd"/>
+    </w:p>
+    <w:p>
+      <w:r>
+        <w:t>W</w:t>
+      </w:r>
+      <w:r>
+        <w:rPr>
+          <w:rFonts w:hint="eastAsia"/>
+        </w:rPr>
+        <w:t xml:space="preserve">av </w:t>
+      </w:r>
+      <w:r>
+        <w:rPr>
+          <w:rFonts w:hint="eastAsia"/>
+        </w:rPr>
+        <w:t>下面是</w:t>
+      </w:r>
+      <w:r>
+        <w:rPr>
+          <w:rFonts w:hint="eastAsia"/>
+        </w:rPr>
+        <w:t xml:space="preserve"> </w:t>
+      </w:r>
+      <w:r>
+        <w:rPr>
+          <w:rFonts w:hint="eastAsia"/>
+        </w:rPr>
+        <w:t>文件名</w:t>
+      </w:r>
+      <w:r>
+        <w:rPr>
+          <w:rFonts w:hint="eastAsia"/>
+        </w:rPr>
+        <w:t>1</w:t>
+      </w:r>
+      <w:r>
+        <w:rPr>
+          <w:rFonts w:hint="eastAsia"/>
+        </w:rPr>
+        <w:t>.wav</w:t>
+      </w:r>
+      <w:r>
+        <w:rPr>
+          <w:rFonts w:hint="eastAsia"/>
+        </w:rPr>
+        <w:t>、文件名</w:t>
+      </w:r>
+      <w:r>
+        <w:rPr>
+          <w:rFonts w:hint="eastAsia"/>
+        </w:rPr>
+        <w:t>2.wav</w:t>
+      </w:r>
+      <w:r>
+        <w:rPr>
+          <w:rFonts w:hint="eastAsia"/>
+        </w:rPr>
+        <w:t>……文件名</w:t>
+      </w:r>
+      <w:r>
+        <w:rPr>
+          <w:rFonts w:hint="eastAsia"/>
+        </w:rPr>
+        <w:t>n.</w:t>
+      </w:r>
+      <w:proofErr w:type="gramStart"/>
+      <w:r>
+        <w:rPr>
+          <w:rFonts w:hint="eastAsia"/>
+        </w:rPr>
+        <w:t>wav</w:t>
+      </w:r>
+      <w:proofErr w:type="gramEnd"/>
+    </w:p>
+    <w:p>
+      <w:pPr>
+        <w:pStyle w:val="a5"/>
+        <w:numPr>
+          <w:ilvl w:val="0"/>
+          <w:numId w:val="1"/>
+        </w:numPr>
+        <w:ind w:firstLineChars="0"/>
+      </w:pPr>
+      <w:r>
+        <w:rPr>
+          <w:rFonts w:hint="eastAsia"/>
+        </w:rPr>
+        <w:t>修改主界面，开始显示帮助</w:t>
+      </w:r>
+    </w:p>
+    <w:p>
+      <w:pPr>
+        <w:pStyle w:val="a5"/>
+        <w:ind w:left="360" w:firstLineChars="0" w:firstLine="0"/>
+      </w:pPr>
+      <w:r>
+        <w:rPr>
+          <w:rFonts w:hint="eastAsia"/>
+        </w:rPr>
+        <w:t>按了按钮再出现表格，所以这里使用</w:t>
+      </w:r>
+      <w:proofErr w:type="spellStart"/>
+      <w:r>
+        <w:rPr>
+          <w:rFonts w:hint="eastAsia"/>
+        </w:rPr>
+        <w:t>stacklayout</w:t>
+      </w:r>
+      <w:proofErr w:type="spellEnd"/>
+    </w:p>
+    <w:p/>
+    <w:p>
+      <w:pPr>
+        <w:rPr>
+          <w:rFonts w:hint="eastAsia"/>
+        </w:rPr>
+      </w:pPr>
+      <w:r>
+        <w:rPr>
+          <w:rFonts w:hint="eastAsia"/>
+        </w:rPr>
+        <w:t>2013</w:t>
+      </w:r>
+      <w:r>
+        <w:rPr>
+          <w:rFonts w:hint="eastAsia"/>
+        </w:rPr>
+        <w:t>年</w:t>
+      </w:r>
+      <w:r>
+        <w:rPr>
+          <w:rFonts w:hint="eastAsia"/>
+        </w:rPr>
+        <w:t>1</w:t>
+      </w:r>
+      <w:r>
+        <w:rPr>
+          <w:rFonts w:hint="eastAsia"/>
+        </w:rPr>
+        <w:t>月</w:t>
+      </w:r>
+      <w:r>
+        <w:rPr>
+          <w:rFonts w:hint="eastAsia"/>
+        </w:rPr>
+        <w:t>10</w:t>
+      </w:r>
+      <w:r>
+        <w:rPr>
+          <w:rFonts w:hint="eastAsia"/>
+        </w:rPr>
+        <w:t>日星期四</w:t>
+      </w:r>
+    </w:p>
+    <w:p>
+      <w:pPr>
+        <w:rPr>
+          <w:rFonts w:hint="eastAsia"/>
+        </w:rPr>
+      </w:pPr>
+    </w:p>
+    <w:p>
+      <w:pPr>
+        <w:rPr>
+          <w:rFonts w:hint="eastAsia"/>
+        </w:rPr>
+      </w:pPr>
+      <w:r>
+        <w:rPr>
+          <w:rFonts w:hint="eastAsia"/>
+        </w:rPr>
+        <w:t>有程序，做成可执行文件的过程</w:t>
+      </w:r>
+    </w:p>
+    <w:p>
+      <w:pPr>
+        <w:rPr>
+          <w:rFonts w:hint="eastAsia"/>
+        </w:rPr>
+      </w:pPr>
+      <w:r>
+        <w:t>http://www.cnblogs.com/icewee/articles/2073203.html</w:t>
+      </w:r>
+    </w:p>
+    <w:p>
+      <w:pPr>
+        <w:pStyle w:val="a5"/>
+        <w:numPr>
+          <w:ilvl w:val="0"/>
+          <w:numId w:val="2"/>
+        </w:numPr>
+        <w:ind w:firstLineChars="0"/>
+        <w:rPr>
+          <w:rFonts w:hint="eastAsia"/>
+        </w:rPr>
+      </w:pPr>
+      <w:r>
+        <w:rPr>
+          <w:rFonts w:hint="eastAsia"/>
+        </w:rPr>
+        <w:t>打包</w:t>
+      </w:r>
+      <w:r>
+        <w:rPr>
+          <w:rFonts w:hint="eastAsia"/>
+        </w:rPr>
+        <w:t>jar</w:t>
+      </w:r>
+      <w:r>
+        <w:rPr>
+          <w:rFonts w:hint="eastAsia"/>
+        </w:rPr>
+        <w:t xml:space="preserve"> </w:t>
+      </w:r>
+      <w:r>
+        <w:rPr>
+          <w:rFonts w:hint="eastAsia"/>
+        </w:rPr>
+        <w:t>是普通的</w:t>
+      </w:r>
+      <w:r>
+        <w:rPr>
+          <w:rFonts w:hint="eastAsia"/>
+        </w:rPr>
+        <w:t>jar</w:t>
+      </w:r>
+      <w:r>
+        <w:rPr>
+          <w:rFonts w:hint="eastAsia"/>
+        </w:rPr>
+        <w:t>文件</w:t>
+      </w:r>
+      <w:r>
+        <w:rPr>
+          <w:rFonts w:hint="eastAsia"/>
+        </w:rPr>
+        <w:t>，选好类和</w:t>
+      </w:r>
+      <w:r>
+        <w:rPr>
+          <w:rFonts w:hint="eastAsia"/>
+        </w:rPr>
+        <w:t>main</w:t>
+      </w:r>
+      <w:r>
+        <w:rPr>
+          <w:rFonts w:hint="eastAsia"/>
+        </w:rPr>
+        <w:t>入口</w:t>
+      </w:r>
+    </w:p>
+    <w:p>
+      <w:pPr>
+        <w:pStyle w:val="3"/>
+        <w:shd w:val="clear" w:color="auto" w:fill="EAF2EC"/>
+        <w:wordWrap w:val="0"/>
+        <w:spacing w:before="450" w:beforeAutospacing="0" w:after="300" w:afterAutospacing="0" w:line="360" w:lineRule="atLeast"/>
+        <w:rPr>
+          <w:rFonts w:ascii="Arial" w:hAnsi="Arial" w:cs="Arial"/>
+          <w:color w:val="000000"/>
+          <w:sz w:val="21"/>
+          <w:szCs w:val="21"/>
+        </w:rPr>
+      </w:pPr>
+      <w:r>
+        <w:rPr>
+          <w:rFonts w:hint="eastAsia"/>
+        </w:rPr>
+        <w:t>遇到问题：</w:t>
+      </w:r>
+      <w:r>
+        <w:rPr>
+          <w:rFonts w:ascii="微软雅黑" w:eastAsia="微软雅黑" w:hAnsi="微软雅黑" w:cs="Arial" w:hint="eastAsia"/>
+          <w:color w:val="000000"/>
+          <w:sz w:val="30"/>
+          <w:szCs w:val="30"/>
+        </w:rPr>
+        <w:t>Resource is out of sync with the file system解决办法</w:t>
+      </w:r>
+      <w:r>
+        <w:rPr>
+          <w:rFonts w:ascii="Arial" w:hAnsi="Arial" w:cs="Arial"/>
+          <w:color w:val="000000"/>
+          <w:sz w:val="21"/>
+          <w:szCs w:val="21"/>
+        </w:rPr>
+        <w:t>  </w:t>
+      </w:r>
+    </w:p>
+    <w:p>
+      <w:pPr>
+        <w:pStyle w:val="a5"/>
+        <w:ind w:left="360" w:firstLineChars="0" w:firstLine="0"/>
+        <w:rPr>
+          <w:rFonts w:hint="eastAsia"/>
+        </w:rPr>
+      </w:pPr>
+      <w:hyperlink r:id="rId9" w:history="1">
+        <w:r>
+          <w:rPr>
+            <w:rStyle w:val="a6"/>
+          </w:rPr>
+          <w:t>http://blog.163.com/hjysys1314@126/blog/static/107903208201021105739351/</w:t>
+        </w:r>
+      </w:hyperlink>
+    </w:p>
+    <w:p>
+      <w:pPr>
+        <w:pStyle w:val="a5"/>
+        <w:ind w:left="360" w:firstLineChars="0" w:firstLine="0"/>
+        <w:rPr>
+          <w:rFonts w:hint="eastAsia"/>
+        </w:rPr>
+      </w:pPr>
+      <w:r>
+        <w:rPr>
+          <w:rFonts w:hint="eastAsia"/>
+        </w:rPr>
+        <w:t>就是要刷新一下</w:t>
+      </w:r>
+    </w:p>
+    <w:p>
+      <w:pPr>
+        <w:pStyle w:val="a5"/>
+        <w:ind w:left="360" w:firstLineChars="0" w:firstLine="0"/>
+      </w:pPr>
+    </w:p>
+    <w:p>
+      <w:pPr>
+        <w:rPr>
+          <w:rFonts w:hint="eastAsia"/>
+        </w:rPr>
+      </w:pPr>
+      <w:r>
+        <w:rPr>
+          <w:rFonts w:hint="eastAsia"/>
+        </w:rPr>
+        <w:t>2</w:t>
+      </w:r>
+      <w:r>
+        <w:rPr>
+          <w:rFonts w:hint="eastAsia"/>
+        </w:rPr>
+        <w:t>．</w:t>
+      </w:r>
+      <w:r>
+        <w:rPr>
+          <w:rFonts w:hint="eastAsia"/>
+        </w:rPr>
+        <w:t xml:space="preserve"> </w:t>
+      </w:r>
+      <w:r>
+        <w:rPr>
+          <w:rFonts w:hint="eastAsia"/>
+        </w:rPr>
+        <w:t>在命令行试试能不能执行</w:t>
+      </w:r>
+    </w:p>
+    <w:p>
+      <w:pPr>
+        <w:rPr>
+          <w:rFonts w:hint="eastAsia"/>
+        </w:rPr>
+      </w:pPr>
+    </w:p>
+    <w:p>
+      <w:pPr>
+        <w:pStyle w:val="a5"/>
+        <w:numPr>
+          <w:ilvl w:val="0"/>
+          <w:numId w:val="3"/>
+        </w:numPr>
+        <w:ind w:firstLineChars="0"/>
+        <w:rPr>
+          <w:rFonts w:hint="eastAsia"/>
+        </w:rPr>
+      </w:pPr>
+      <w:r>
+        <w:rPr>
+          <w:rFonts w:hint="eastAsia"/>
+        </w:rPr>
+        <w:t>我这个是有图形界面的，打包过程还不一样。</w:t>
+      </w:r>
+      <w:r>
+        <w:rPr>
+          <w:rFonts w:hint="eastAsia"/>
+        </w:rPr>
+        <w:t>使用</w:t>
+      </w:r>
+      <w:r>
+        <w:rPr>
+          <w:rFonts w:hint="eastAsia"/>
+        </w:rPr>
+        <w:t>fat jar exporter</w:t>
+      </w:r>
+    </w:p>
+    <w:p>
+      <w:pPr>
+        <w:pStyle w:val="a5"/>
+        <w:numPr>
+          <w:ilvl w:val="0"/>
+          <w:numId w:val="3"/>
+        </w:numPr>
+        <w:ind w:firstLineChars="0"/>
+        <w:rPr>
+          <w:rFonts w:hint="eastAsia"/>
+        </w:rPr>
+      </w:pPr>
+      <w:r>
+        <w:rPr>
+          <w:rFonts w:hint="eastAsia"/>
+        </w:rPr>
+        <w:t>命令行测试</w:t>
+      </w:r>
+      <w:r>
+        <w:rPr>
+          <w:rFonts w:hint="eastAsia"/>
+        </w:rPr>
+        <w:t xml:space="preserve"> java -jar **.jar</w:t>
+      </w:r>
+    </w:p>
+    <w:p>
+      <w:pPr>
+        <w:pStyle w:val="a5"/>
+        <w:widowControl/>
+        <w:numPr>
+          <w:ilvl w:val="0"/>
+          <w:numId w:val="3"/>
+        </w:numPr>
+        <w:ind w:firstLineChars="0"/>
+        <w:jc w:val="left"/>
+        <w:rPr>
+          <w:rFonts w:ascii="宋体" w:eastAsia="宋体" w:hAnsi="宋体" w:cs="宋体"/>
+          <w:kern w:val="0"/>
+          <w:sz w:val="24"/>
+          <w:szCs w:val="24"/>
+        </w:rPr>
+      </w:pPr>
+      <w:r>
+        <w:rPr>
+          <w:noProof/>
+        </w:rPr>
+        <w:lastRenderedPageBreak/>
+        <w:drawing>
+          <wp:inline distT="0" distB="0" distL="0" distR="0">
+            <wp:extent cx="5038725" cy="3352800"/>
+            <wp:effectExtent l="0" t="0" r="9525" b="0"/>
+            <wp:docPr id="4" name="图片 4" descr="C:\Users\apple\AppData\Roaming\Tencent\Users\873696670\QQ\WinTemp\RichOle\@0BKO[E$VG`HPI{C4IMYZMN.jpg"/>
+            <wp:cNvGraphicFramePr>
+              <a:graphicFrameLocks xmlns:a="http://schemas.openxmlformats.org/drawingml/2006/main" noChangeAspect="1"/>
+            </wp:cNvGraphicFramePr>
+            <a:graphic xmlns:a="http://schemas.openxmlformats.org/drawingml/2006/main">
+              <a:graphicData uri="http://schemas.openxmlformats.org/drawingml/2006/picture">
+                <pic:pic xmlns:pic="http://schemas.openxmlformats.org/drawingml/2006/picture">
+                  <pic:nvPicPr>
+                    <pic:cNvPr id="0" name="Picture 1" descr="C:\Users\apple\AppData\Roaming\Tencent\Users\873696670\QQ\WinTemp\RichOle\@0BKO[E$VG`HPI{C4IMYZMN.jpg"/>
+                    <pic:cNvPicPr>
+                      <a:picLocks noChangeAspect="1" noChangeArrowheads="1"/>
+                    </pic:cNvPicPr>
+                  </pic:nvPicPr>
+                  <pic:blipFill>
+                    <a:blip r:embed="rId10">
+                      <a:extLst>
+                        <a:ext uri="{28A0092B-C50C-407E-A947-70E740481C1C}">
+                          <a14:useLocalDpi xmlns:a14="http://schemas.microsoft.com/office/drawing/2010/main" val="0"/>
+                        </a:ext>
+                      </a:extLst>
+                    </a:blip>
+                    <a:srcRect/>
+                    <a:stretch>
+                      <a:fillRect/>
+                    </a:stretch>
+                  </pic:blipFill>
+                  <pic:spPr bwMode="auto">
+                    <a:xfrm>
+                      <a:off x="0" y="0"/>
+                      <a:ext cx="5038725" cy="3352800"/>
+                    </a:xfrm>
+                    <a:prstGeom prst="rect">
+                      <a:avLst/>
+                    </a:prstGeom>
+                    <a:noFill/>
+                    <a:ln>
+                      <a:noFill/>
+                    </a:ln>
+                  </pic:spPr>
+                </pic:pic>
+              </a:graphicData>
+            </a:graphic>
+          </wp:inline>
+        </w:drawing>
+      </w:r>
+    </w:p>
+    <w:p>
+      <w:pPr>
+        <w:rPr>
+          <w:rFonts w:hint="eastAsia"/>
+        </w:rPr>
+      </w:pPr>
+      <w:r>
+        <w:rPr>
+          <w:rFonts w:hint="eastAsia"/>
+        </w:rPr>
+        <w:t>3.</w:t>
+      </w:r>
+    </w:p>
+    <w:p>
+      <w:pPr>
+        <w:rPr>
+          <w:rFonts w:hint="eastAsia"/>
+        </w:rPr>
+      </w:pPr>
+      <w:r>
+        <w:rPr>
+          <w:rFonts w:hint="eastAsia"/>
+        </w:rPr>
+        <w:t>使用</w:t>
+      </w:r>
+      <w:r>
+        <w:rPr>
+          <w:rFonts w:hint="eastAsia"/>
+        </w:rPr>
+        <w:t>exe4j.exe ,</w:t>
+      </w:r>
+      <w:r>
+        <w:rPr>
+          <w:rFonts w:hint="eastAsia"/>
+        </w:rPr>
+        <w:t>出错了</w:t>
+      </w:r>
+    </w:p>
+    <w:p>
+      <w:pPr>
+        <w:rPr>
+          <w:rFonts w:hint="eastAsia"/>
+        </w:rPr>
+      </w:pPr>
+      <w:r>
+        <w:rPr>
+          <w:rFonts w:ascii="宋体" w:eastAsia="宋体" w:hAnsi="宋体" w:cs="宋体"/>
+          <w:noProof/>
+          <w:kern w:val="0"/>
+          <w:sz w:val="24"/>
+          <w:szCs w:val="24"/>
+        </w:rPr>
+        <w:drawing>
+          <wp:inline distT="0" distB="0" distL="0" distR="0" wp14:anchorId="4BEACE06" wp14:editId="09EE969F">
+            <wp:extent cx="4362450" cy="1666875"/>
+            <wp:effectExtent l="0" t="0" r="0" b="9525"/>
+            <wp:docPr id="5" name="图片 5" descr="C:\Users\apple\AppData\Roaming\Tencent\Users\873696670\QQ\WinTemp\RichOle\LNS_TZTQR5_1]($A%N93MMB.jpg"/>
+            <wp:cNvGraphicFramePr>
+              <a:graphicFrameLocks xmlns:a="http://schemas.openxmlformats.org/drawingml/2006/main" noChangeAspect="1"/>
+            </wp:cNvGraphicFramePr>
+            <a:graphic xmlns:a="http://schemas.openxmlformats.org/drawingml/2006/main">
+              <a:graphicData uri="http://schemas.openxmlformats.org/drawingml/2006/picture">
+                <pic:pic xmlns:pic="http://schemas.openxmlformats.org/drawingml/2006/picture">
+                  <pic:nvPicPr>
+                    <pic:cNvPr id="0" name="Picture 3" descr="C:\Users\apple\AppData\Roaming\Tencent\Users\873696670\QQ\WinTemp\RichOle\LNS_TZTQR5_1]($A%N93MMB.jpg"/>
+                    <pic:cNvPicPr>
+                      <a:picLocks noChangeAspect="1" noChangeArrowheads="1"/>
+                    </pic:cNvPicPr>
+                  </pic:nvPicPr>
+                  <pic:blipFill>
+                    <a:blip r:embed="rId11">
+                      <a:extLst>
+                        <a:ext uri="{28A0092B-C50C-407E-A947-70E740481C1C}">
+                          <a14:useLocalDpi xmlns:a14="http://schemas.microsoft.com/office/drawing/2010/main" val="0"/>
+                        </a:ext>
+                      </a:extLst>
+                    </a:blip>
+                    <a:srcRect/>
+                    <a:stretch>
+                      <a:fillRect/>
+                    </a:stretch>
+                  </pic:blipFill>
+                  <pic:spPr bwMode="auto">
+                    <a:xfrm>
+                      <a:off x="0" y="0"/>
+                      <a:ext cx="4362450" cy="1666875"/>
+                    </a:xfrm>
+                    <a:prstGeom prst="rect">
+                      <a:avLst/>
+                    </a:prstGeom>
+                    <a:noFill/>
+                    <a:ln>
+                      <a:noFill/>
+                    </a:ln>
+                  </pic:spPr>
+                </pic:pic>
+              </a:graphicData>
+            </a:graphic>
+          </wp:inline>
+        </w:drawing>
+      </w:r>
+    </w:p>
+    <w:p>
+      <w:pPr>
+        <w:rPr>
+          <w:rFonts w:hint="eastAsia"/>
+        </w:rPr>
+      </w:pPr>
+      <w:r>
+        <w:rPr>
+          <w:rFonts w:hint="eastAsia"/>
+        </w:rPr>
+        <w:t>难道是因为没有加</w:t>
+      </w:r>
+      <w:proofErr w:type="gramStart"/>
+      <w:r>
+        <w:rPr>
+          <w:rFonts w:hint="eastAsia"/>
+        </w:rPr>
+        <w:t>第三方类库</w:t>
+      </w:r>
+      <w:proofErr w:type="gramEnd"/>
+      <w:r>
+        <w:rPr>
+          <w:rFonts w:hint="eastAsia"/>
+        </w:rPr>
+        <w:t>吗？</w:t>
+      </w:r>
+    </w:p>
+    <w:p>
+      <w:pPr>
+        <w:rPr>
+          <w:rFonts w:ascii="Verdana" w:hAnsi="Verdana" w:hint="eastAsia"/>
+          <w:color w:val="000000"/>
+          <w:sz w:val="20"/>
+          <w:szCs w:val="20"/>
+          <w:shd w:val="clear" w:color="auto" w:fill="FFFFFF"/>
+        </w:rPr>
+      </w:pPr>
+      <w:r>
+        <w:rPr>
+          <w:rFonts w:ascii="Verdana" w:hAnsi="Verdana"/>
+          <w:color w:val="000000"/>
+          <w:sz w:val="20"/>
+          <w:szCs w:val="20"/>
+          <w:shd w:val="clear" w:color="auto" w:fill="FFFFFF"/>
+        </w:rPr>
+        <w:t>Main Class</w:t>
+      </w:r>
+      <w:r>
+        <w:rPr>
+          <w:rFonts w:ascii="Verdana" w:hAnsi="Verdana"/>
+          <w:color w:val="000000"/>
+          <w:sz w:val="20"/>
+          <w:szCs w:val="20"/>
+          <w:shd w:val="clear" w:color="auto" w:fill="FFFFFF"/>
+        </w:rPr>
+        <w:t>设置完成后，依次将所有需要的</w:t>
+      </w:r>
+      <w:proofErr w:type="gramStart"/>
+      <w:r>
+        <w:rPr>
+          <w:rFonts w:ascii="Verdana" w:hAnsi="Verdana"/>
+          <w:color w:val="000000"/>
+          <w:sz w:val="20"/>
+          <w:szCs w:val="20"/>
+          <w:shd w:val="clear" w:color="auto" w:fill="FFFFFF"/>
+        </w:rPr>
+        <w:t>第三方类库</w:t>
+      </w:r>
+      <w:proofErr w:type="gramEnd"/>
+      <w:r>
+        <w:rPr>
+          <w:rFonts w:ascii="Verdana" w:hAnsi="Verdana"/>
+          <w:color w:val="000000"/>
+          <w:sz w:val="20"/>
+          <w:szCs w:val="20"/>
+          <w:shd w:val="clear" w:color="auto" w:fill="FFFFFF"/>
+        </w:rPr>
+        <w:t>加到</w:t>
+      </w:r>
+      <w:r>
+        <w:rPr>
+          <w:rFonts w:ascii="Verdana" w:hAnsi="Verdana"/>
+          <w:color w:val="000000"/>
+          <w:sz w:val="20"/>
+          <w:szCs w:val="20"/>
+          <w:shd w:val="clear" w:color="auto" w:fill="FFFFFF"/>
+        </w:rPr>
+        <w:t>Class Path</w:t>
+      </w:r>
+      <w:r>
+        <w:rPr>
+          <w:rFonts w:ascii="Verdana" w:hAnsi="Verdana"/>
+          <w:color w:val="000000"/>
+          <w:sz w:val="20"/>
+          <w:szCs w:val="20"/>
+          <w:shd w:val="clear" w:color="auto" w:fill="FFFFFF"/>
+        </w:rPr>
+        <w:t>下，方法同添加</w:t>
+      </w:r>
+      <w:r>
+        <w:rPr>
+          <w:rFonts w:ascii="Verdana" w:hAnsi="Verdana"/>
+          <w:color w:val="000000"/>
+          <w:sz w:val="20"/>
+          <w:szCs w:val="20"/>
+          <w:shd w:val="clear" w:color="auto" w:fill="FFFFFF"/>
+        </w:rPr>
+        <w:t>“Simulate.jar”</w:t>
+      </w:r>
+      <w:r>
+        <w:rPr>
+          <w:rFonts w:ascii="Verdana" w:hAnsi="Verdana"/>
+          <w:color w:val="000000"/>
+          <w:sz w:val="20"/>
+          <w:szCs w:val="20"/>
+          <w:shd w:val="clear" w:color="auto" w:fill="FFFFFF"/>
+        </w:rPr>
+        <w:t>一样，点击</w:t>
+      </w:r>
+      <w:r>
+        <w:rPr>
+          <w:rFonts w:ascii="Verdana" w:hAnsi="Verdana"/>
+          <w:color w:val="000000"/>
+          <w:sz w:val="20"/>
+          <w:szCs w:val="20"/>
+          <w:shd w:val="clear" w:color="auto" w:fill="FFFFFF"/>
+        </w:rPr>
+        <w:t>“Next”</w:t>
+      </w:r>
+    </w:p>
+    <w:p>
+      <w:r>
+        <w:rPr>
+          <w:rFonts w:ascii="Verdana" w:hAnsi="Verdana" w:hint="eastAsia"/>
+          <w:color w:val="000000"/>
+          <w:sz w:val="20"/>
+          <w:szCs w:val="20"/>
+          <w:shd w:val="clear" w:color="auto" w:fill="FFFFFF"/>
+        </w:rPr>
+        <w:t>还要捆绑一个</w:t>
+      </w:r>
+      <w:proofErr w:type="spellStart"/>
+      <w:r>
+        <w:rPr>
+          <w:rFonts w:ascii="Verdana" w:hAnsi="Verdana" w:hint="eastAsia"/>
+          <w:color w:val="000000"/>
+          <w:sz w:val="20"/>
+          <w:szCs w:val="20"/>
+          <w:shd w:val="clear" w:color="auto" w:fill="FFFFFF"/>
+        </w:rPr>
+        <w:t>jre</w:t>
+      </w:r>
+      <w:proofErr w:type="spellEnd"/>
+      <w:r>
+        <w:rPr>
+          <w:rFonts w:ascii="Verdana" w:hAnsi="Verdana" w:hint="eastAsia"/>
+          <w:color w:val="000000"/>
+          <w:sz w:val="20"/>
+          <w:szCs w:val="20"/>
+          <w:shd w:val="clear" w:color="auto" w:fill="FFFFFF"/>
+        </w:rPr>
+        <w:t>的位置</w:t>
+      </w:r>
+    </w:p>
+    <w:p>
+      <w:pPr>
+        <w:rPr>
+          <w:rFonts w:hint="eastAsia"/>
+        </w:rPr>
+      </w:pPr>
+      <w:bookmarkStart w:id="0" w:name="_GoBack"/>
+      <w:bookmarkEnd w:id="0"/>
+    </w:p>
+    <w:p>
+      <w:pPr>
+        <w:rPr>
+          <w:rFonts w:hint="eastAsia"/>
+        </w:rPr>
+      </w:pPr>
+    </w:p>
+    <w:p>
+      <w:pPr>
+        <w:rPr>
+          <w:rFonts w:hint="eastAsia"/>
+        </w:rPr>
+      </w:pPr>
+      <w:proofErr w:type="spellStart"/>
+      <w:r>
+        <w:t>O</w:t>
+      </w:r>
+      <w:r>
+        <w:rPr>
+          <w:rFonts w:hint="eastAsia"/>
+        </w:rPr>
+        <w:t>h</w:t>
+      </w:r>
+      <w:proofErr w:type="gramStart"/>
+      <w:r>
+        <w:rPr>
+          <w:rFonts w:hint="eastAsia"/>
+        </w:rPr>
+        <w:t>,yeah</w:t>
+      </w:r>
+      <w:proofErr w:type="spellEnd"/>
+      <w:proofErr w:type="gramEnd"/>
+      <w:r>
+        <w:rPr>
+          <w:rFonts w:hint="eastAsia"/>
+        </w:rPr>
+        <w:t>!!!</w:t>
+      </w:r>
+    </w:p>
+    <w:p>
+      <w:pPr>
+        <w:rPr>
+          <w:rFonts w:hint="eastAsia"/>
+        </w:rPr>
+      </w:pPr>
+      <w:r>
+        <w:rPr>
+          <w:rFonts w:hint="eastAsia"/>
+        </w:rPr>
+        <w:t>之前做好的一个</w:t>
+      </w:r>
+      <w:r>
+        <w:rPr>
+          <w:rFonts w:hint="eastAsia"/>
+        </w:rPr>
+        <w:t>exe</w:t>
+      </w:r>
+      <w:r>
+        <w:rPr>
+          <w:rFonts w:hint="eastAsia"/>
+        </w:rPr>
+        <w:t>，查看里面用了什么</w:t>
+      </w:r>
+      <w:proofErr w:type="gramStart"/>
+      <w:r>
+        <w:rPr>
+          <w:rFonts w:hint="eastAsia"/>
+        </w:rPr>
+        <w:t>第三方类库</w:t>
+      </w:r>
+      <w:proofErr w:type="gramEnd"/>
+      <w:r>
+        <w:rPr>
+          <w:rFonts w:hint="eastAsia"/>
+        </w:rPr>
+        <w:t>，</w:t>
+      </w:r>
+    </w:p>
+    <w:p>
+      <w:pPr>
+        <w:widowControl/>
+        <w:jc w:val="left"/>
+        <w:rPr>
+          <w:rFonts w:ascii="宋体" w:eastAsia="宋体" w:hAnsi="宋体" w:cs="宋体"/>
+          <w:kern w:val="0"/>
+          <w:sz w:val="24"/>
+          <w:szCs w:val="24"/>
+        </w:rPr>
+      </w:pPr>
+      <w:r>
+        <w:rPr>
+          <w:rFonts w:ascii="宋体" w:eastAsia="宋体" w:hAnsi="宋体" w:cs="宋体"/>
+          <w:noProof/>
+          <w:kern w:val="0"/>
+          <w:sz w:val="24"/>
+          <w:szCs w:val="24"/>
+        </w:rPr>
+        <w:drawing>
+          <wp:inline distT="0" distB="0" distL="0" distR="0">
+            <wp:extent cx="4391025" cy="1609725"/>
+            <wp:effectExtent l="0" t="0" r="9525" b="9525"/>
+            <wp:docPr id="6" name="图片 6" descr="C:\Users\apple\AppData\Roaming\Tencent\Users\873696670\QQ\WinTemp\RichOle\AVP~YY4O%M714~Y](IVZF$T.jpg"/>
+            <wp:cNvGraphicFramePr>
+              <a:graphicFrameLocks xmlns:a="http://schemas.openxmlformats.org/drawingml/2006/main" noChangeAspect="1"/>
+            </wp:cNvGraphicFramePr>
+            <a:graphic xmlns:a="http://schemas.openxmlformats.org/drawingml/2006/main">
+              <a:graphicData uri="http://schemas.openxmlformats.org/drawingml/2006/picture">
+                <pic:pic xmlns:pic="http://schemas.openxmlformats.org/drawingml/2006/picture">
+                  <pic:nvPicPr>
+                    <pic:cNvPr id="0" name="Picture 5" descr="C:\Users\apple\AppData\Roaming\Tencent\Users\873696670\QQ\WinTemp\RichOle\AVP~YY4O%M714~Y](IVZF$T.jpg"/>
+                    <pic:cNvPicPr>
+                      <a:picLocks noChangeAspect="1" noChangeArrowheads="1"/>
+                    </pic:cNvPicPr>
+                  </pic:nvPicPr>
+                  <pic:blipFill>
+                    <a:blip r:embed="rId12">
+                      <a:extLst>
+                        <a:ext uri="{28A0092B-C50C-407E-A947-70E740481C1C}">
+                          <a14:useLocalDpi xmlns:a14="http://schemas.microsoft.com/office/drawing/2010/main" val="0"/>
+                        </a:ext>
+                      </a:extLst>
+                    </a:blip>
+                    <a:srcRect/>
+                    <a:stretch>
+                      <a:fillRect/>
+                    </a:stretch>
+                  </pic:blipFill>
+                  <pic:spPr bwMode="auto">
+                    <a:xfrm>
+                      <a:off x="0" y="0"/>
+                      <a:ext cx="4391025" cy="1609725"/>
+                    </a:xfrm>
+                    <a:prstGeom prst="rect">
+                      <a:avLst/>
+                    </a:prstGeom>
+                    <a:noFill/>
+                    <a:ln>
+                      <a:noFill/>
+                    </a:ln>
+                  </pic:spPr>
+                </pic:pic>
+              </a:graphicData>
+            </a:graphic>
+          </wp:inline>
+        </w:drawing>
+      </w:r>
+    </w:p>
+    <w:p>
+      <w:pPr>
+        <w:rPr>
+          <w:rFonts w:hint="eastAsia"/>
+        </w:rPr>
+      </w:pPr>
+    </w:p>
+    <w:p>
+      <w:pPr>
+        <w:widowControl/>
+        <w:jc w:val="left"/>
+        <w:rPr>
+          <w:rFonts w:ascii="宋体" w:eastAsia="宋体" w:hAnsi="宋体" w:cs="宋体"/>
+          <w:kern w:val="0"/>
+          <w:sz w:val="24"/>
+          <w:szCs w:val="24"/>
+        </w:rPr>
+      </w:pPr>
+    </w:p>
     <w:sectPr>
       <w:pgSz w:w="11906" w:h="16838"/>
       <w:pgMar w:top="1440" w:right="1800" w:bottom="1440" w:left="1800" w:header="851" w:footer="992" w:gutter="0"/>
@@ -197,6 +1551,287 @@
     </w:sectPr>
   </w:body>
 </w:document>
+</file>
+
+<file path=word/numbering.xml><?xml version="1.0" encoding="utf-8"?>
+<w:numbering xmlns:wpc="http://schemas.microsoft.com/office/word/2010/wordprocessingCanvas" xmlns:mc="http://schemas.openxmlformats.org/markup-compatibility/2006" xmlns:o="urn:schemas-microsoft-com:office:office" xmlns:r="http://schemas.openxmlformats.org/officeDocument/2006/relationships" xmlns:m="http://schemas.openxmlformats.org/officeDocument/2006/math" xmlns:v="urn:schemas-microsoft-com:vml" xmlns:wp14="http://schemas.microsoft.com/office/word/2010/wordprocessingDrawing" xmlns:wp="http://schemas.openxmlformats.org/drawingml/2006/wordprocessingDrawing" xmlns:w10="urn:schemas-microsoft-com:office:word" xmlns:w="http://schemas.openxmlformats.org/wordprocessingml/2006/main" xmlns:w14="http://schemas.microsoft.com/office/word/2010/wordml" xmlns:wpg="http://schemas.microsoft.com/office/word/2010/wordprocessingGroup" xmlns:wpi="http://schemas.microsoft.com/office/word/2010/wordprocessingInk" xmlns:wne="http://schemas.microsoft.com/office/word/2006/wordml" xmlns:wps="http://schemas.microsoft.com/office/word/2010/wordprocessingShape" mc:Ignorable="w14 wp14">
+  <w:abstractNum w:abstractNumId="0">
+    <w:nsid w:val="140077CA"/>
+    <w:multiLevelType w:val="hybridMultilevel"/>
+    <w:tmpl w:val="CE5EA5B0"/>
+    <w:lvl w:ilvl="0" w:tplc="EF5EA9BA">
+      <w:start w:val="1"/>
+      <w:numFmt w:val="decimal"/>
+      <w:lvlText w:val="%1."/>
+      <w:lvlJc w:val="left"/>
+      <w:pPr>
+        <w:ind w:left="360" w:hanging="360"/>
+      </w:pPr>
+      <w:rPr>
+        <w:rFonts w:hint="default"/>
+      </w:rPr>
+    </w:lvl>
+    <w:lvl w:ilvl="1" w:tplc="04090019" w:tentative="1">
+      <w:start w:val="1"/>
+      <w:numFmt w:val="lowerLetter"/>
+      <w:lvlText w:val="%2)"/>
+      <w:lvlJc w:val="left"/>
+      <w:pPr>
+        <w:ind w:left="840" w:hanging="420"/>
+      </w:pPr>
+    </w:lvl>
+    <w:lvl w:ilvl="2" w:tplc="0409001B" w:tentative="1">
+      <w:start w:val="1"/>
+      <w:numFmt w:val="lowerRoman"/>
+      <w:lvlText w:val="%3."/>
+      <w:lvlJc w:val="right"/>
+      <w:pPr>
+        <w:ind w:left="1260" w:hanging="420"/>
+      </w:pPr>
+    </w:lvl>
+    <w:lvl w:ilvl="3" w:tplc="0409000F" w:tentative="1">
+      <w:start w:val="1"/>
+      <w:numFmt w:val="decimal"/>
+      <w:lvlText w:val="%4."/>
+      <w:lvlJc w:val="left"/>
+      <w:pPr>
+        <w:ind w:left="1680" w:hanging="420"/>
+      </w:pPr>
+    </w:lvl>
+    <w:lvl w:ilvl="4" w:tplc="04090019" w:tentative="1">
+      <w:start w:val="1"/>
+      <w:numFmt w:val="lowerLetter"/>
+      <w:lvlText w:val="%5)"/>
+      <w:lvlJc w:val="left"/>
+      <w:pPr>
+        <w:ind w:left="2100" w:hanging="420"/>
+      </w:pPr>
+    </w:lvl>
+    <w:lvl w:ilvl="5" w:tplc="0409001B" w:tentative="1">
+      <w:start w:val="1"/>
+      <w:numFmt w:val="lowerRoman"/>
+      <w:lvlText w:val="%6."/>
+      <w:lvlJc w:val="right"/>
+      <w:pPr>
+        <w:ind w:left="2520" w:hanging="420"/>
+      </w:pPr>
+    </w:lvl>
+    <w:lvl w:ilvl="6" w:tplc="0409000F" w:tentative="1">
+      <w:start w:val="1"/>
+      <w:numFmt w:val="decimal"/>
+      <w:lvlText w:val="%7."/>
+      <w:lvlJc w:val="left"/>
+      <w:pPr>
+        <w:ind w:left="2940" w:hanging="420"/>
+      </w:pPr>
+    </w:lvl>
+    <w:lvl w:ilvl="7" w:tplc="04090019" w:tentative="1">
+      <w:start w:val="1"/>
+      <w:numFmt w:val="lowerLetter"/>
+      <w:lvlText w:val="%8)"/>
+      <w:lvlJc w:val="left"/>
+      <w:pPr>
+        <w:ind w:left="3360" w:hanging="420"/>
+      </w:pPr>
+    </w:lvl>
+    <w:lvl w:ilvl="8" w:tplc="0409001B" w:tentative="1">
+      <w:start w:val="1"/>
+      <w:numFmt w:val="lowerRoman"/>
+      <w:lvlText w:val="%9."/>
+      <w:lvlJc w:val="right"/>
+      <w:pPr>
+        <w:ind w:left="3780" w:hanging="420"/>
+      </w:pPr>
+    </w:lvl>
+  </w:abstractNum>
+  <w:abstractNum w:abstractNumId="1">
+    <w:nsid w:val="53D37B5C"/>
+    <w:multiLevelType w:val="hybridMultilevel"/>
+    <w:tmpl w:val="357AF4DE"/>
+    <w:lvl w:ilvl="0" w:tplc="2A9886C2">
+      <w:start w:val="1"/>
+      <w:numFmt w:val="decimal"/>
+      <w:lvlText w:val="%1."/>
+      <w:lvlJc w:val="left"/>
+      <w:pPr>
+        <w:ind w:left="360" w:hanging="360"/>
+      </w:pPr>
+      <w:rPr>
+        <w:rFonts w:hint="default"/>
+      </w:rPr>
+    </w:lvl>
+    <w:lvl w:ilvl="1" w:tplc="04090019" w:tentative="1">
+      <w:start w:val="1"/>
+      <w:numFmt w:val="lowerLetter"/>
+      <w:lvlText w:val="%2)"/>
+      <w:lvlJc w:val="left"/>
+      <w:pPr>
+        <w:ind w:left="840" w:hanging="420"/>
+      </w:pPr>
+    </w:lvl>
+    <w:lvl w:ilvl="2" w:tplc="0409001B" w:tentative="1">
+      <w:start w:val="1"/>
+      <w:numFmt w:val="lowerRoman"/>
+      <w:lvlText w:val="%3."/>
+      <w:lvlJc w:val="right"/>
+      <w:pPr>
+        <w:ind w:left="1260" w:hanging="420"/>
+      </w:pPr>
+    </w:lvl>
+    <w:lvl w:ilvl="3" w:tplc="0409000F" w:tentative="1">
+      <w:start w:val="1"/>
+      <w:numFmt w:val="decimal"/>
+      <w:lvlText w:val="%4."/>
+      <w:lvlJc w:val="left"/>
+      <w:pPr>
+        <w:ind w:left="1680" w:hanging="420"/>
+      </w:pPr>
+    </w:lvl>
+    <w:lvl w:ilvl="4" w:tplc="04090019" w:tentative="1">
+      <w:start w:val="1"/>
+      <w:numFmt w:val="lowerLetter"/>
+      <w:lvlText w:val="%5)"/>
+      <w:lvlJc w:val="left"/>
+      <w:pPr>
+        <w:ind w:left="2100" w:hanging="420"/>
+      </w:pPr>
+    </w:lvl>
+    <w:lvl w:ilvl="5" w:tplc="0409001B" w:tentative="1">
+      <w:start w:val="1"/>
+      <w:numFmt w:val="lowerRoman"/>
+      <w:lvlText w:val="%6."/>
+      <w:lvlJc w:val="right"/>
+      <w:pPr>
+        <w:ind w:left="2520" w:hanging="420"/>
+      </w:pPr>
+    </w:lvl>
+    <w:lvl w:ilvl="6" w:tplc="0409000F" w:tentative="1">
+      <w:start w:val="1"/>
+      <w:numFmt w:val="decimal"/>
+      <w:lvlText w:val="%7."/>
+      <w:lvlJc w:val="left"/>
+      <w:pPr>
+        <w:ind w:left="2940" w:hanging="420"/>
+      </w:pPr>
+    </w:lvl>
+    <w:lvl w:ilvl="7" w:tplc="04090019" w:tentative="1">
+      <w:start w:val="1"/>
+      <w:numFmt w:val="lowerLetter"/>
+      <w:lvlText w:val="%8)"/>
+      <w:lvlJc w:val="left"/>
+      <w:pPr>
+        <w:ind w:left="3360" w:hanging="420"/>
+      </w:pPr>
+    </w:lvl>
+    <w:lvl w:ilvl="8" w:tplc="0409001B" w:tentative="1">
+      <w:start w:val="1"/>
+      <w:numFmt w:val="lowerRoman"/>
+      <w:lvlText w:val="%9."/>
+      <w:lvlJc w:val="right"/>
+      <w:pPr>
+        <w:ind w:left="3780" w:hanging="420"/>
+      </w:pPr>
+    </w:lvl>
+  </w:abstractNum>
+  <w:abstractNum w:abstractNumId="2">
+    <w:nsid w:val="7C6617EC"/>
+    <w:multiLevelType w:val="hybridMultilevel"/>
+    <w:tmpl w:val="35902F30"/>
+    <w:lvl w:ilvl="0" w:tplc="9D903776">
+      <w:start w:val="1"/>
+      <w:numFmt w:val="decimal"/>
+      <w:lvlText w:val="%1."/>
+      <w:lvlJc w:val="left"/>
+      <w:pPr>
+        <w:ind w:left="360" w:hanging="360"/>
+      </w:pPr>
+      <w:rPr>
+        <w:rFonts w:hint="default"/>
+      </w:rPr>
+    </w:lvl>
+    <w:lvl w:ilvl="1" w:tplc="04090019" w:tentative="1">
+      <w:start w:val="1"/>
+      <w:numFmt w:val="lowerLetter"/>
+      <w:lvlText w:val="%2)"/>
+      <w:lvlJc w:val="left"/>
+      <w:pPr>
+        <w:ind w:left="840" w:hanging="420"/>
+      </w:pPr>
+    </w:lvl>
+    <w:lvl w:ilvl="2" w:tplc="0409001B" w:tentative="1">
+      <w:start w:val="1"/>
+      <w:numFmt w:val="lowerRoman"/>
+      <w:lvlText w:val="%3."/>
+      <w:lvlJc w:val="right"/>
+      <w:pPr>
+        <w:ind w:left="1260" w:hanging="420"/>
+      </w:pPr>
+    </w:lvl>
+    <w:lvl w:ilvl="3" w:tplc="0409000F" w:tentative="1">
+      <w:start w:val="1"/>
+      <w:numFmt w:val="decimal"/>
+      <w:lvlText w:val="%4."/>
+      <w:lvlJc w:val="left"/>
+      <w:pPr>
+        <w:ind w:left="1680" w:hanging="420"/>
+      </w:pPr>
+    </w:lvl>
+    <w:lvl w:ilvl="4" w:tplc="04090019" w:tentative="1">
+      <w:start w:val="1"/>
+      <w:numFmt w:val="lowerLetter"/>
+      <w:lvlText w:val="%5)"/>
+      <w:lvlJc w:val="left"/>
+      <w:pPr>
+        <w:ind w:left="2100" w:hanging="420"/>
+      </w:pPr>
+    </w:lvl>
+    <w:lvl w:ilvl="5" w:tplc="0409001B" w:tentative="1">
+      <w:start w:val="1"/>
+      <w:numFmt w:val="lowerRoman"/>
+      <w:lvlText w:val="%6."/>
+      <w:lvlJc w:val="right"/>
+      <w:pPr>
+        <w:ind w:left="2520" w:hanging="420"/>
+      </w:pPr>
+    </w:lvl>
+    <w:lvl w:ilvl="6" w:tplc="0409000F" w:tentative="1">
+      <w:start w:val="1"/>
+      <w:numFmt w:val="decimal"/>
+      <w:lvlText w:val="%7."/>
+      <w:lvlJc w:val="left"/>
+      <w:pPr>
+        <w:ind w:left="2940" w:hanging="420"/>
+      </w:pPr>
+    </w:lvl>
+    <w:lvl w:ilvl="7" w:tplc="04090019" w:tentative="1">
+      <w:start w:val="1"/>
+      <w:numFmt w:val="lowerLetter"/>
+      <w:lvlText w:val="%8)"/>
+      <w:lvlJc w:val="left"/>
+      <w:pPr>
+        <w:ind w:left="3360" w:hanging="420"/>
+      </w:pPr>
+    </w:lvl>
+    <w:lvl w:ilvl="8" w:tplc="0409001B" w:tentative="1">
+      <w:start w:val="1"/>
+      <w:numFmt w:val="lowerRoman"/>
+      <w:lvlText w:val="%9."/>
+      <w:lvlJc w:val="right"/>
+      <w:pPr>
+        <w:ind w:left="3780" w:hanging="420"/>
+      </w:pPr>
+    </w:lvl>
+  </w:abstractNum>
+  <w:num w:numId="1">
+    <w:abstractNumId w:val="0"/>
+  </w:num>
+  <w:num w:numId="2">
+    <w:abstractNumId w:val="1"/>
+  </w:num>
+  <w:num w:numId="3">
+    <w:abstractNumId w:val="2"/>
+  </w:num>
+</w:numbering>
 </file>
 
 <file path=word/styles.xml><?xml version="1.0" encoding="utf-8"?>
@@ -360,6 +1995,28 @@
       <w:jc w:val="both"/>
     </w:pPr>
   </w:style>
+  <w:style w:type="paragraph" w:styleId="3">
+    <w:name w:val="heading 3"/>
+    <w:basedOn w:val="a"/>
+    <w:link w:val="3Char"/>
+    <w:uiPriority w:val="9"/>
+    <w:qFormat/>
+    <w:rsid w:val="0085466E"/>
+    <w:pPr>
+      <w:widowControl/>
+      <w:spacing w:before="100" w:beforeAutospacing="1" w:after="100" w:afterAutospacing="1"/>
+      <w:jc w:val="left"/>
+      <w:outlineLvl w:val="2"/>
+    </w:pPr>
+    <w:rPr>
+      <w:rFonts w:ascii="宋体" w:eastAsia="宋体" w:hAnsi="宋体" w:cs="宋体"/>
+      <w:b/>
+      <w:bCs/>
+      <w:kern w:val="0"/>
+      <w:sz w:val="27"/>
+      <w:szCs w:val="27"/>
+    </w:rPr>
+  </w:style>
   <w:style w:type="character" w:default="1" w:styleId="a0">
     <w:name w:val="Default Paragraph Font"/>
     <w:uiPriority w:val="1"/>
@@ -431,6 +2088,47 @@
     <w:rPr>
       <w:sz w:val="18"/>
       <w:szCs w:val="18"/>
+    </w:rPr>
+  </w:style>
+  <w:style w:type="paragraph" w:styleId="a5">
+    <w:name w:val="List Paragraph"/>
+    <w:basedOn w:val="a"/>
+    <w:uiPriority w:val="34"/>
+    <w:qFormat/>
+    <w:rsid w:val="00470FDD"/>
+    <w:pPr>
+      <w:ind w:firstLineChars="200" w:firstLine="420"/>
+    </w:pPr>
+  </w:style>
+  <w:style w:type="character" w:customStyle="1" w:styleId="3Char">
+    <w:name w:val="标题 3 Char"/>
+    <w:basedOn w:val="a0"/>
+    <w:link w:val="3"/>
+    <w:uiPriority w:val="9"/>
+    <w:rsid w:val="0085466E"/>
+    <w:rPr>
+      <w:rFonts w:ascii="宋体" w:eastAsia="宋体" w:hAnsi="宋体" w:cs="宋体"/>
+      <w:b/>
+      <w:bCs/>
+      <w:kern w:val="0"/>
+      <w:sz w:val="27"/>
+      <w:szCs w:val="27"/>
+    </w:rPr>
+  </w:style>
+  <w:style w:type="character" w:customStyle="1" w:styleId="tcnt">
+    <w:name w:val="tcnt"/>
+    <w:basedOn w:val="a0"/>
+    <w:rsid w:val="0085466E"/>
+  </w:style>
+  <w:style w:type="character" w:styleId="a6">
+    <w:name w:val="Hyperlink"/>
+    <w:basedOn w:val="a0"/>
+    <w:uiPriority w:val="99"/>
+    <w:unhideWhenUsed/>
+    <w:rsid w:val="0085466E"/>
+    <w:rPr>
+      <w:color w:val="0000FF" w:themeColor="hyperlink"/>
+      <w:u w:val="single"/>
     </w:rPr>
   </w:style>
 </w:styles>
@@ -597,6 +2295,28 @@
       <w:jc w:val="both"/>
     </w:pPr>
   </w:style>
+  <w:style w:type="paragraph" w:styleId="3">
+    <w:name w:val="heading 3"/>
+    <w:basedOn w:val="a"/>
+    <w:link w:val="3Char"/>
+    <w:uiPriority w:val="9"/>
+    <w:qFormat/>
+    <w:rsid w:val="0085466E"/>
+    <w:pPr>
+      <w:widowControl/>
+      <w:spacing w:before="100" w:beforeAutospacing="1" w:after="100" w:afterAutospacing="1"/>
+      <w:jc w:val="left"/>
+      <w:outlineLvl w:val="2"/>
+    </w:pPr>
+    <w:rPr>
+      <w:rFonts w:ascii="宋体" w:eastAsia="宋体" w:hAnsi="宋体" w:cs="宋体"/>
+      <w:b/>
+      <w:bCs/>
+      <w:kern w:val="0"/>
+      <w:sz w:val="27"/>
+      <w:szCs w:val="27"/>
+    </w:rPr>
+  </w:style>
   <w:style w:type="character" w:default="1" w:styleId="a0">
     <w:name w:val="Default Paragraph Font"/>
     <w:uiPriority w:val="1"/>
@@ -668,6 +2388,47 @@
     <w:rPr>
       <w:sz w:val="18"/>
       <w:szCs w:val="18"/>
+    </w:rPr>
+  </w:style>
+  <w:style w:type="paragraph" w:styleId="a5">
+    <w:name w:val="List Paragraph"/>
+    <w:basedOn w:val="a"/>
+    <w:uiPriority w:val="34"/>
+    <w:qFormat/>
+    <w:rsid w:val="00470FDD"/>
+    <w:pPr>
+      <w:ind w:firstLineChars="200" w:firstLine="420"/>
+    </w:pPr>
+  </w:style>
+  <w:style w:type="character" w:customStyle="1" w:styleId="3Char">
+    <w:name w:val="标题 3 Char"/>
+    <w:basedOn w:val="a0"/>
+    <w:link w:val="3"/>
+    <w:uiPriority w:val="9"/>
+    <w:rsid w:val="0085466E"/>
+    <w:rPr>
+      <w:rFonts w:ascii="宋体" w:eastAsia="宋体" w:hAnsi="宋体" w:cs="宋体"/>
+      <w:b/>
+      <w:bCs/>
+      <w:kern w:val="0"/>
+      <w:sz w:val="27"/>
+      <w:szCs w:val="27"/>
+    </w:rPr>
+  </w:style>
+  <w:style w:type="character" w:customStyle="1" w:styleId="tcnt">
+    <w:name w:val="tcnt"/>
+    <w:basedOn w:val="a0"/>
+    <w:rsid w:val="0085466E"/>
+  </w:style>
+  <w:style w:type="character" w:styleId="a6">
+    <w:name w:val="Hyperlink"/>
+    <w:basedOn w:val="a0"/>
+    <w:uiPriority w:val="99"/>
+    <w:unhideWhenUsed/>
+    <w:rsid w:val="0085466E"/>
+    <w:rPr>
+      <w:color w:val="0000FF" w:themeColor="hyperlink"/>
+      <w:u w:val="single"/>
     </w:rPr>
   </w:style>
 </w:styles>

</xml_diff>